<commit_message>
add convet created from docx template file to pdf & add watermark
</commit_message>
<xml_diff>
--- a/bk/modified_test_tmp.docx
+++ b/bk/modified_test_tmp.docx
@@ -83,7 +83,7 @@
           <w:shd w:val="clear" w:color="auto" w:fill="FFFFFF"/>
           <w:lang w:val="en-US"/>
         </w:rPr>
-        <w:t>Гайворонский</w:t>
+        <w:t>John Doe</w:t>
       </w:r>
     </w:p>
     <w:p>
@@ -107,7 +107,7 @@
         <w:rPr>
           <w:lang w:val="en-US"/>
         </w:rPr>
-        <w:t>фывфыфыв</w:t>
+        <w:t>Sample text</w:t>
       </w:r>
     </w:p>
     <w:p>
@@ -124,7 +124,7 @@
         <w:rPr>
           <w:lang w:val="en-US"/>
         </w:rPr>
-        <w:t>Wed Jan 24 2024 11:06:11 GMT+0300 (Москва, стандартное время)</w:t>
+        <w:t>Wed Jan 24 2024 18:00:09 GMT+0300 (Москва, стандартное время)</w:t>
       </w:r>
       <w:bookmarkStart w:id="0" w:name="_GoBack"/>
       <w:bookmarkEnd w:id="0"/>
@@ -210,7 +210,7 @@
         <w:rPr>
           <w:lang w:val="en-US"/>
         </w:rPr>
-        <w:t>Гайворонский</w:t>
+        <w:t>John Doe</w:t>
       </w:r>
     </w:p>
     <w:sectPr>

</xml_diff>